<commit_message>
[amp] lab 3 init
</commit_message>
<xml_diff>
--- a/[psu] amp/Лаборатоные работы АМП.docx
+++ b/[psu] amp/Лаборатоные работы АМП.docx
@@ -2611,7 +2611,7 @@
                     <a:blip r:embed="rId6" cstate="print">
                       <a:extLst>
                         <a:ext uri="{28A0092B-C50C-407E-A947-70E740481C1C}">
-                          <a14:useLocalDpi xmlns:a14="http://schemas.microsoft.com/office/drawing/2010/main" xmlns:wps="http://schemas.microsoft.com/office/word/2010/wordprocessingShape" xmlns:wpi="http://schemas.microsoft.com/office/word/2010/wordprocessingInk" xmlns:wpg="http://schemas.microsoft.com/office/word/2010/wordprocessingGroup" xmlns:w14="http://schemas.microsoft.com/office/word/2010/wordml" xmlns:w="http://schemas.openxmlformats.org/wordprocessingml/2006/main" xmlns:w10="urn:schemas-microsoft-com:office:word" xmlns:wp14="http://schemas.microsoft.com/office/word/2010/wordprocessingDrawing" xmlns:v="urn:schemas-microsoft-com:vml" xmlns:o="urn:schemas-microsoft-com:office:office" xmlns:mc="http://schemas.openxmlformats.org/markup-compatibility/2006" xmlns:wpc="http://schemas.microsoft.com/office/word/2010/wordprocessingCanvas" xmlns="" val="0"/>
+                          <a14:useLocalDpi xmlns="" xmlns:wpc="http://schemas.microsoft.com/office/word/2010/wordprocessingCanvas" xmlns:mc="http://schemas.openxmlformats.org/markup-compatibility/2006" xmlns:o="urn:schemas-microsoft-com:office:office" xmlns:v="urn:schemas-microsoft-com:vml" xmlns:wp14="http://schemas.microsoft.com/office/word/2010/wordprocessingDrawing" xmlns:w10="urn:schemas-microsoft-com:office:word" xmlns:w="http://schemas.openxmlformats.org/wordprocessingml/2006/main" xmlns:w14="http://schemas.microsoft.com/office/word/2010/wordml" xmlns:wpg="http://schemas.microsoft.com/office/word/2010/wordprocessingGroup" xmlns:wpi="http://schemas.microsoft.com/office/word/2010/wordprocessingInk" xmlns:wps="http://schemas.microsoft.com/office/word/2010/wordprocessingShape" xmlns:a14="http://schemas.microsoft.com/office/drawing/2010/main" val="0"/>
                         </a:ext>
                       </a:extLst>
                     </a:blip>
@@ -2971,7 +2971,7 @@
                     <a:blip r:embed="rId7" cstate="print">
                       <a:extLst>
                         <a:ext uri="{28A0092B-C50C-407E-A947-70E740481C1C}">
-                          <a14:useLocalDpi xmlns:a14="http://schemas.microsoft.com/office/drawing/2010/main" xmlns:wps="http://schemas.microsoft.com/office/word/2010/wordprocessingShape" xmlns:wpi="http://schemas.microsoft.com/office/word/2010/wordprocessingInk" xmlns:wpg="http://schemas.microsoft.com/office/word/2010/wordprocessingGroup" xmlns:w14="http://schemas.microsoft.com/office/word/2010/wordml" xmlns:w="http://schemas.openxmlformats.org/wordprocessingml/2006/main" xmlns:w10="urn:schemas-microsoft-com:office:word" xmlns:wp14="http://schemas.microsoft.com/office/word/2010/wordprocessingDrawing" xmlns:v="urn:schemas-microsoft-com:vml" xmlns:o="urn:schemas-microsoft-com:office:office" xmlns:mc="http://schemas.openxmlformats.org/markup-compatibility/2006" xmlns:wpc="http://schemas.microsoft.com/office/word/2010/wordprocessingCanvas" xmlns="" val="0"/>
+                          <a14:useLocalDpi xmlns="" xmlns:wpc="http://schemas.microsoft.com/office/word/2010/wordprocessingCanvas" xmlns:mc="http://schemas.openxmlformats.org/markup-compatibility/2006" xmlns:o="urn:schemas-microsoft-com:office:office" xmlns:v="urn:schemas-microsoft-com:vml" xmlns:wp14="http://schemas.microsoft.com/office/word/2010/wordprocessingDrawing" xmlns:w10="urn:schemas-microsoft-com:office:word" xmlns:w="http://schemas.openxmlformats.org/wordprocessingml/2006/main" xmlns:w14="http://schemas.microsoft.com/office/word/2010/wordml" xmlns:wpg="http://schemas.microsoft.com/office/word/2010/wordprocessingGroup" xmlns:wpi="http://schemas.microsoft.com/office/word/2010/wordprocessingInk" xmlns:wps="http://schemas.microsoft.com/office/word/2010/wordprocessingShape" xmlns:a14="http://schemas.microsoft.com/office/drawing/2010/main" val="0"/>
                         </a:ext>
                       </a:extLst>
                     </a:blip>
@@ -3643,7 +3643,7 @@
                     <a:blip r:embed="rId8" cstate="print">
                       <a:extLst>
                         <a:ext uri="{28A0092B-C50C-407E-A947-70E740481C1C}">
-                          <a14:useLocalDpi xmlns:a14="http://schemas.microsoft.com/office/drawing/2010/main" xmlns:wps="http://schemas.microsoft.com/office/word/2010/wordprocessingShape" xmlns:wpi="http://schemas.microsoft.com/office/word/2010/wordprocessingInk" xmlns:wpg="http://schemas.microsoft.com/office/word/2010/wordprocessingGroup" xmlns:w14="http://schemas.microsoft.com/office/word/2010/wordml" xmlns:w="http://schemas.openxmlformats.org/wordprocessingml/2006/main" xmlns:w10="urn:schemas-microsoft-com:office:word" xmlns:wp14="http://schemas.microsoft.com/office/word/2010/wordprocessingDrawing" xmlns:v="urn:schemas-microsoft-com:vml" xmlns:o="urn:schemas-microsoft-com:office:office" xmlns:mc="http://schemas.openxmlformats.org/markup-compatibility/2006" xmlns:wpc="http://schemas.microsoft.com/office/word/2010/wordprocessingCanvas" xmlns="" val="0"/>
+                          <a14:useLocalDpi xmlns="" xmlns:wpc="http://schemas.microsoft.com/office/word/2010/wordprocessingCanvas" xmlns:mc="http://schemas.openxmlformats.org/markup-compatibility/2006" xmlns:o="urn:schemas-microsoft-com:office:office" xmlns:v="urn:schemas-microsoft-com:vml" xmlns:wp14="http://schemas.microsoft.com/office/word/2010/wordprocessingDrawing" xmlns:w10="urn:schemas-microsoft-com:office:word" xmlns:w="http://schemas.openxmlformats.org/wordprocessingml/2006/main" xmlns:w14="http://schemas.microsoft.com/office/word/2010/wordml" xmlns:wpg="http://schemas.microsoft.com/office/word/2010/wordprocessingGroup" xmlns:wpi="http://schemas.microsoft.com/office/word/2010/wordprocessingInk" xmlns:wps="http://schemas.microsoft.com/office/word/2010/wordprocessingShape" xmlns:a14="http://schemas.microsoft.com/office/drawing/2010/main" val="0"/>
                         </a:ext>
                       </a:extLst>
                     </a:blip>
@@ -3664,7 +3664,7 @@
                     </a:ln>
                     <a:extLst>
                       <a:ext uri="{53640926-AAD7-44D8-BBD7-CCE9431645EC}">
-                        <a14:shadowObscured xmlns:a14="http://schemas.microsoft.com/office/drawing/2010/main" xmlns:wps="http://schemas.microsoft.com/office/word/2010/wordprocessingShape" xmlns:wpi="http://schemas.microsoft.com/office/word/2010/wordprocessingInk" xmlns:wpg="http://schemas.microsoft.com/office/word/2010/wordprocessingGroup" xmlns:w14="http://schemas.microsoft.com/office/word/2010/wordml" xmlns:w="http://schemas.openxmlformats.org/wordprocessingml/2006/main" xmlns:w10="urn:schemas-microsoft-com:office:word" xmlns:wp14="http://schemas.microsoft.com/office/word/2010/wordprocessingDrawing" xmlns:v="urn:schemas-microsoft-com:vml" xmlns:o="urn:schemas-microsoft-com:office:office" xmlns:mc="http://schemas.openxmlformats.org/markup-compatibility/2006" xmlns:wpc="http://schemas.microsoft.com/office/word/2010/wordprocessingCanvas" xmlns=""/>
+                        <a14:shadowObscured xmlns="" xmlns:wpc="http://schemas.microsoft.com/office/word/2010/wordprocessingCanvas" xmlns:mc="http://schemas.openxmlformats.org/markup-compatibility/2006" xmlns:o="urn:schemas-microsoft-com:office:office" xmlns:v="urn:schemas-microsoft-com:vml" xmlns:wp14="http://schemas.microsoft.com/office/word/2010/wordprocessingDrawing" xmlns:w10="urn:schemas-microsoft-com:office:word" xmlns:w="http://schemas.openxmlformats.org/wordprocessingml/2006/main" xmlns:w14="http://schemas.microsoft.com/office/word/2010/wordml" xmlns:wpg="http://schemas.microsoft.com/office/word/2010/wordprocessingGroup" xmlns:wpi="http://schemas.microsoft.com/office/word/2010/wordprocessingInk" xmlns:wps="http://schemas.microsoft.com/office/word/2010/wordprocessingShape" xmlns:a14="http://schemas.microsoft.com/office/drawing/2010/main"/>
                       </a:ext>
                     </a:extLst>
                   </pic:spPr>
@@ -4643,7 +4643,7 @@
                     <a:blip r:embed="rId9" cstate="print">
                       <a:extLst>
                         <a:ext uri="{28A0092B-C50C-407E-A947-70E740481C1C}">
-                          <a14:useLocalDpi xmlns:a14="http://schemas.microsoft.com/office/drawing/2010/main" xmlns:wps="http://schemas.microsoft.com/office/word/2010/wordprocessingShape" xmlns:wpi="http://schemas.microsoft.com/office/word/2010/wordprocessingInk" xmlns:wpg="http://schemas.microsoft.com/office/word/2010/wordprocessingGroup" xmlns:w14="http://schemas.microsoft.com/office/word/2010/wordml" xmlns:w="http://schemas.openxmlformats.org/wordprocessingml/2006/main" xmlns:w10="urn:schemas-microsoft-com:office:word" xmlns:wp14="http://schemas.microsoft.com/office/word/2010/wordprocessingDrawing" xmlns:v="urn:schemas-microsoft-com:vml" xmlns:o="urn:schemas-microsoft-com:office:office" xmlns:mc="http://schemas.openxmlformats.org/markup-compatibility/2006" xmlns:wpc="http://schemas.microsoft.com/office/word/2010/wordprocessingCanvas" xmlns="" val="0"/>
+                          <a14:useLocalDpi xmlns="" xmlns:wpc="http://schemas.microsoft.com/office/word/2010/wordprocessingCanvas" xmlns:mc="http://schemas.openxmlformats.org/markup-compatibility/2006" xmlns:o="urn:schemas-microsoft-com:office:office" xmlns:v="urn:schemas-microsoft-com:vml" xmlns:wp14="http://schemas.microsoft.com/office/word/2010/wordprocessingDrawing" xmlns:w10="urn:schemas-microsoft-com:office:word" xmlns:w="http://schemas.openxmlformats.org/wordprocessingml/2006/main" xmlns:w14="http://schemas.microsoft.com/office/word/2010/wordml" xmlns:wpg="http://schemas.microsoft.com/office/word/2010/wordprocessingGroup" xmlns:wpi="http://schemas.microsoft.com/office/word/2010/wordprocessingInk" xmlns:wps="http://schemas.microsoft.com/office/word/2010/wordprocessingShape" xmlns:a14="http://schemas.microsoft.com/office/drawing/2010/main" val="0"/>
                         </a:ext>
                       </a:extLst>
                     </a:blip>
@@ -4826,7 +4826,7 @@
                     <a:blip r:embed="rId10" cstate="print">
                       <a:extLst>
                         <a:ext uri="{28A0092B-C50C-407E-A947-70E740481C1C}">
-                          <a14:useLocalDpi xmlns:a14="http://schemas.microsoft.com/office/drawing/2010/main" xmlns:wps="http://schemas.microsoft.com/office/word/2010/wordprocessingShape" xmlns:wpi="http://schemas.microsoft.com/office/word/2010/wordprocessingInk" xmlns:wpg="http://schemas.microsoft.com/office/word/2010/wordprocessingGroup" xmlns:w14="http://schemas.microsoft.com/office/word/2010/wordml" xmlns:w="http://schemas.openxmlformats.org/wordprocessingml/2006/main" xmlns:w10="urn:schemas-microsoft-com:office:word" xmlns:wp14="http://schemas.microsoft.com/office/word/2010/wordprocessingDrawing" xmlns:v="urn:schemas-microsoft-com:vml" xmlns:o="urn:schemas-microsoft-com:office:office" xmlns:mc="http://schemas.openxmlformats.org/markup-compatibility/2006" xmlns:wpc="http://schemas.microsoft.com/office/word/2010/wordprocessingCanvas" xmlns="" val="0"/>
+                          <a14:useLocalDpi xmlns="" xmlns:wpc="http://schemas.microsoft.com/office/word/2010/wordprocessingCanvas" xmlns:mc="http://schemas.openxmlformats.org/markup-compatibility/2006" xmlns:o="urn:schemas-microsoft-com:office:office" xmlns:v="urn:schemas-microsoft-com:vml" xmlns:wp14="http://schemas.microsoft.com/office/word/2010/wordprocessingDrawing" xmlns:w10="urn:schemas-microsoft-com:office:word" xmlns:w="http://schemas.openxmlformats.org/wordprocessingml/2006/main" xmlns:w14="http://schemas.microsoft.com/office/word/2010/wordml" xmlns:wpg="http://schemas.microsoft.com/office/word/2010/wordprocessingGroup" xmlns:wpi="http://schemas.microsoft.com/office/word/2010/wordprocessingInk" xmlns:wps="http://schemas.microsoft.com/office/word/2010/wordprocessingShape" xmlns:a14="http://schemas.microsoft.com/office/drawing/2010/main" val="0"/>
                         </a:ext>
                       </a:extLst>
                     </a:blip>
@@ -9964,6 +9964,7 @@
         </w:rPr>
         <w:t xml:space="preserve">ерейти в созданный каталог, использую команду </w:t>
       </w:r>
+      <w:proofErr w:type="spellStart"/>
       <w:r>
         <w:rPr>
           <w:rFonts w:ascii="Times New Roman" w:eastAsia="Times New Roman" w:hAnsi="Times New Roman" w:cs="Times New Roman"/>
@@ -9975,6 +9976,7 @@
         </w:rPr>
         <w:t>cd</w:t>
       </w:r>
+      <w:proofErr w:type="spellEnd"/>
       <w:r>
         <w:rPr>
           <w:rFonts w:ascii="Times New Roman" w:eastAsia="Times New Roman" w:hAnsi="Times New Roman" w:cs="Times New Roman"/>
@@ -10644,7 +10646,7 @@
                     <a:blip r:embed="rId12" cstate="print">
                       <a:extLst>
                         <a:ext uri="{28A0092B-C50C-407E-A947-70E740481C1C}">
-                          <a14:useLocalDpi xmlns:a14="http://schemas.microsoft.com/office/drawing/2010/main" xmlns:wps="http://schemas.microsoft.com/office/word/2010/wordprocessingShape" xmlns:wpi="http://schemas.microsoft.com/office/word/2010/wordprocessingInk" xmlns:wpg="http://schemas.microsoft.com/office/word/2010/wordprocessingGroup" xmlns:w14="http://schemas.microsoft.com/office/word/2010/wordml" xmlns:w="http://schemas.openxmlformats.org/wordprocessingml/2006/main" xmlns:w10="urn:schemas-microsoft-com:office:word" xmlns:wp14="http://schemas.microsoft.com/office/word/2010/wordprocessingDrawing" xmlns:v="urn:schemas-microsoft-com:vml" xmlns:o="urn:schemas-microsoft-com:office:office" xmlns:mc="http://schemas.openxmlformats.org/markup-compatibility/2006" xmlns:wpc="http://schemas.microsoft.com/office/word/2010/wordprocessingCanvas" xmlns="" val="0"/>
+                          <a14:useLocalDpi xmlns="" xmlns:wpc="http://schemas.microsoft.com/office/word/2010/wordprocessingCanvas" xmlns:mc="http://schemas.openxmlformats.org/markup-compatibility/2006" xmlns:o="urn:schemas-microsoft-com:office:office" xmlns:v="urn:schemas-microsoft-com:vml" xmlns:wp14="http://schemas.microsoft.com/office/word/2010/wordprocessingDrawing" xmlns:w10="urn:schemas-microsoft-com:office:word" xmlns:w="http://schemas.openxmlformats.org/wordprocessingml/2006/main" xmlns:w14="http://schemas.microsoft.com/office/word/2010/wordml" xmlns:wpg="http://schemas.microsoft.com/office/word/2010/wordprocessingGroup" xmlns:wpi="http://schemas.microsoft.com/office/word/2010/wordprocessingInk" xmlns:wps="http://schemas.microsoft.com/office/word/2010/wordprocessingShape" xmlns:a14="http://schemas.microsoft.com/office/drawing/2010/main" val="0"/>
                         </a:ext>
                       </a:extLst>
                     </a:blip>
@@ -15497,7 +15499,7 @@
                     <a:blip r:embed="rId19" cstate="print">
                       <a:extLst>
                         <a:ext uri="{28A0092B-C50C-407E-A947-70E740481C1C}">
-                          <a14:useLocalDpi xmlns:a14="http://schemas.microsoft.com/office/drawing/2010/main" xmlns:wps="http://schemas.microsoft.com/office/word/2010/wordprocessingShape" xmlns:wpi="http://schemas.microsoft.com/office/word/2010/wordprocessingInk" xmlns:wpg="http://schemas.microsoft.com/office/word/2010/wordprocessingGroup" xmlns:w14="http://schemas.microsoft.com/office/word/2010/wordml" xmlns:w="http://schemas.openxmlformats.org/wordprocessingml/2006/main" xmlns:w10="urn:schemas-microsoft-com:office:word" xmlns:wp14="http://schemas.microsoft.com/office/word/2010/wordprocessingDrawing" xmlns:v="urn:schemas-microsoft-com:vml" xmlns:o="urn:schemas-microsoft-com:office:office" xmlns:mc="http://schemas.openxmlformats.org/markup-compatibility/2006" xmlns:wpc="http://schemas.microsoft.com/office/word/2010/wordprocessingCanvas" xmlns="" val="0"/>
+                          <a14:useLocalDpi xmlns="" xmlns:wpc="http://schemas.microsoft.com/office/word/2010/wordprocessingCanvas" xmlns:mc="http://schemas.openxmlformats.org/markup-compatibility/2006" xmlns:o="urn:schemas-microsoft-com:office:office" xmlns:v="urn:schemas-microsoft-com:vml" xmlns:wp14="http://schemas.microsoft.com/office/word/2010/wordprocessingDrawing" xmlns:w10="urn:schemas-microsoft-com:office:word" xmlns:w="http://schemas.openxmlformats.org/wordprocessingml/2006/main" xmlns:w14="http://schemas.microsoft.com/office/word/2010/wordml" xmlns:wpg="http://schemas.microsoft.com/office/word/2010/wordprocessingGroup" xmlns:wpi="http://schemas.microsoft.com/office/word/2010/wordprocessingInk" xmlns:wps="http://schemas.microsoft.com/office/word/2010/wordprocessingShape" xmlns:a14="http://schemas.microsoft.com/office/drawing/2010/main" val="0"/>
                         </a:ext>
                       </a:extLst>
                     </a:blip>
@@ -19077,7 +19079,7 @@
                     <a:blip r:embed="rId21" cstate="print">
                       <a:extLst>
                         <a:ext uri="{28A0092B-C50C-407E-A947-70E740481C1C}">
-                          <a14:useLocalDpi xmlns:a14="http://schemas.microsoft.com/office/drawing/2010/main" xmlns:wps="http://schemas.microsoft.com/office/word/2010/wordprocessingShape" xmlns:wpi="http://schemas.microsoft.com/office/word/2010/wordprocessingInk" xmlns:wpg="http://schemas.microsoft.com/office/word/2010/wordprocessingGroup" xmlns:w14="http://schemas.microsoft.com/office/word/2010/wordml" xmlns:w="http://schemas.openxmlformats.org/wordprocessingml/2006/main" xmlns:w10="urn:schemas-microsoft-com:office:word" xmlns:wp14="http://schemas.microsoft.com/office/word/2010/wordprocessingDrawing" xmlns:v="urn:schemas-microsoft-com:vml" xmlns:o="urn:schemas-microsoft-com:office:office" xmlns:mc="http://schemas.openxmlformats.org/markup-compatibility/2006" xmlns:wpc="http://schemas.microsoft.com/office/word/2010/wordprocessingCanvas" xmlns="" val="0"/>
+                          <a14:useLocalDpi xmlns="" xmlns:wpc="http://schemas.microsoft.com/office/word/2010/wordprocessingCanvas" xmlns:mc="http://schemas.openxmlformats.org/markup-compatibility/2006" xmlns:o="urn:schemas-microsoft-com:office:office" xmlns:v="urn:schemas-microsoft-com:vml" xmlns:wp14="http://schemas.microsoft.com/office/word/2010/wordprocessingDrawing" xmlns:w10="urn:schemas-microsoft-com:office:word" xmlns:w="http://schemas.openxmlformats.org/wordprocessingml/2006/main" xmlns:w14="http://schemas.microsoft.com/office/word/2010/wordml" xmlns:wpg="http://schemas.microsoft.com/office/word/2010/wordprocessingGroup" xmlns:wpi="http://schemas.microsoft.com/office/word/2010/wordprocessingInk" xmlns:wps="http://schemas.microsoft.com/office/word/2010/wordprocessingShape" xmlns:a14="http://schemas.microsoft.com/office/drawing/2010/main" val="0"/>
                         </a:ext>
                       </a:extLst>
                     </a:blip>
@@ -23288,6 +23290,7 @@
                 <w:rFonts w:ascii="Times New Roman" w:eastAsia="Times New Roman" w:hAnsi="Times New Roman" w:cs="Times New Roman"/>
                 <w:sz w:val="24"/>
                 <w:szCs w:val="24"/>
+                <w:highlight w:val="yellow"/>
                 <w:lang w:eastAsia="ru-RU"/>
               </w:rPr>
             </w:pPr>
@@ -23296,6 +23299,7 @@
                 <w:rFonts w:ascii="Times New Roman" w:eastAsia="Times New Roman" w:hAnsi="Times New Roman" w:cs="Times New Roman"/>
                 <w:sz w:val="24"/>
                 <w:szCs w:val="24"/>
+                <w:highlight w:val="yellow"/>
                 <w:lang w:eastAsia="ru-RU"/>
               </w:rPr>
               <w:t>10</w:t>
@@ -23313,6 +23317,7 @@
                 <w:rFonts w:ascii="Times New Roman" w:eastAsia="Times New Roman" w:hAnsi="Times New Roman" w:cs="Times New Roman"/>
                 <w:sz w:val="24"/>
                 <w:szCs w:val="24"/>
+                <w:highlight w:val="yellow"/>
                 <w:lang w:eastAsia="ru-RU"/>
               </w:rPr>
             </w:pPr>
@@ -23321,6 +23326,7 @@
                 <w:rFonts w:ascii="Times New Roman" w:eastAsia="Times New Roman" w:hAnsi="Times New Roman" w:cs="Times New Roman"/>
                 <w:sz w:val="24"/>
                 <w:szCs w:val="24"/>
+                <w:highlight w:val="yellow"/>
                 <w:lang w:eastAsia="ru-RU"/>
               </w:rPr>
               <w:t>32</w:t>
@@ -23338,6 +23344,7 @@
                 <w:rFonts w:ascii="Times New Roman" w:eastAsia="Times New Roman" w:hAnsi="Times New Roman" w:cs="Times New Roman"/>
                 <w:sz w:val="24"/>
                 <w:szCs w:val="24"/>
+                <w:highlight w:val="yellow"/>
                 <w:lang w:eastAsia="ru-RU"/>
               </w:rPr>
             </w:pPr>
@@ -23346,6 +23353,7 @@
                 <w:rFonts w:ascii="Times New Roman" w:eastAsia="Times New Roman" w:hAnsi="Times New Roman" w:cs="Times New Roman"/>
                 <w:sz w:val="24"/>
                 <w:szCs w:val="24"/>
+                <w:highlight w:val="yellow"/>
                 <w:lang w:eastAsia="ru-RU"/>
               </w:rPr>
               <w:t>80%</w:t>
@@ -25773,7 +25781,7 @@
                     <a:blip r:embed="rId26" cstate="print">
                       <a:extLst>
                         <a:ext uri="{28A0092B-C50C-407E-A947-70E740481C1C}">
-                          <a14:useLocalDpi xmlns:a14="http://schemas.microsoft.com/office/drawing/2010/main" xmlns:wps="http://schemas.microsoft.com/office/word/2010/wordprocessingShape" xmlns:wpi="http://schemas.microsoft.com/office/word/2010/wordprocessingInk" xmlns:wpg="http://schemas.microsoft.com/office/word/2010/wordprocessingGroup" xmlns:w14="http://schemas.microsoft.com/office/word/2010/wordml" xmlns:w="http://schemas.openxmlformats.org/wordprocessingml/2006/main" xmlns:w10="urn:schemas-microsoft-com:office:word" xmlns:wp14="http://schemas.microsoft.com/office/word/2010/wordprocessingDrawing" xmlns:v="urn:schemas-microsoft-com:vml" xmlns:o="urn:schemas-microsoft-com:office:office" xmlns:mc="http://schemas.openxmlformats.org/markup-compatibility/2006" xmlns:wpc="http://schemas.microsoft.com/office/word/2010/wordprocessingCanvas" xmlns="" val="0"/>
+                          <a14:useLocalDpi xmlns="" xmlns:wpc="http://schemas.microsoft.com/office/word/2010/wordprocessingCanvas" xmlns:mc="http://schemas.openxmlformats.org/markup-compatibility/2006" xmlns:o="urn:schemas-microsoft-com:office:office" xmlns:v="urn:schemas-microsoft-com:vml" xmlns:wp14="http://schemas.microsoft.com/office/word/2010/wordprocessingDrawing" xmlns:w10="urn:schemas-microsoft-com:office:word" xmlns:w="http://schemas.openxmlformats.org/wordprocessingml/2006/main" xmlns:w14="http://schemas.microsoft.com/office/word/2010/wordml" xmlns:wpg="http://schemas.microsoft.com/office/word/2010/wordprocessingGroup" xmlns:wpi="http://schemas.microsoft.com/office/word/2010/wordprocessingInk" xmlns:wps="http://schemas.microsoft.com/office/word/2010/wordprocessingShape" xmlns:a14="http://schemas.microsoft.com/office/drawing/2010/main" val="0"/>
                         </a:ext>
                       </a:extLst>
                     </a:blip>
@@ -25939,7 +25947,7 @@
                     <a:blip r:embed="rId27" cstate="print">
                       <a:extLst>
                         <a:ext uri="{28A0092B-C50C-407E-A947-70E740481C1C}">
-                          <a14:useLocalDpi xmlns:a14="http://schemas.microsoft.com/office/drawing/2010/main" xmlns:wps="http://schemas.microsoft.com/office/word/2010/wordprocessingShape" xmlns:wpi="http://schemas.microsoft.com/office/word/2010/wordprocessingInk" xmlns:wpg="http://schemas.microsoft.com/office/word/2010/wordprocessingGroup" xmlns:w14="http://schemas.microsoft.com/office/word/2010/wordml" xmlns:w="http://schemas.openxmlformats.org/wordprocessingml/2006/main" xmlns:w10="urn:schemas-microsoft-com:office:word" xmlns:wp14="http://schemas.microsoft.com/office/word/2010/wordprocessingDrawing" xmlns:v="urn:schemas-microsoft-com:vml" xmlns:o="urn:schemas-microsoft-com:office:office" xmlns:mc="http://schemas.openxmlformats.org/markup-compatibility/2006" xmlns:wpc="http://schemas.microsoft.com/office/word/2010/wordprocessingCanvas" xmlns="" val="0"/>
+                          <a14:useLocalDpi xmlns="" xmlns:wpc="http://schemas.microsoft.com/office/word/2010/wordprocessingCanvas" xmlns:mc="http://schemas.openxmlformats.org/markup-compatibility/2006" xmlns:o="urn:schemas-microsoft-com:office:office" xmlns:v="urn:schemas-microsoft-com:vml" xmlns:wp14="http://schemas.microsoft.com/office/word/2010/wordprocessingDrawing" xmlns:w10="urn:schemas-microsoft-com:office:word" xmlns:w="http://schemas.openxmlformats.org/wordprocessingml/2006/main" xmlns:w14="http://schemas.microsoft.com/office/word/2010/wordml" xmlns:wpg="http://schemas.microsoft.com/office/word/2010/wordprocessingGroup" xmlns:wpi="http://schemas.microsoft.com/office/word/2010/wordprocessingInk" xmlns:wps="http://schemas.microsoft.com/office/word/2010/wordprocessingShape" xmlns:a14="http://schemas.microsoft.com/office/drawing/2010/main" val="0"/>
                         </a:ext>
                       </a:extLst>
                     </a:blip>
@@ -34207,7 +34215,7 @@
                     <a:blip r:embed="rId32" cstate="print">
                       <a:extLst>
                         <a:ext uri="{28A0092B-C50C-407E-A947-70E740481C1C}">
-                          <a14:useLocalDpi xmlns:a14="http://schemas.microsoft.com/office/drawing/2010/main" xmlns:wps="http://schemas.microsoft.com/office/word/2010/wordprocessingShape" xmlns:wpi="http://schemas.microsoft.com/office/word/2010/wordprocessingInk" xmlns:wpg="http://schemas.microsoft.com/office/word/2010/wordprocessingGroup" xmlns:w14="http://schemas.microsoft.com/office/word/2010/wordml" xmlns:w="http://schemas.openxmlformats.org/wordprocessingml/2006/main" xmlns:w10="urn:schemas-microsoft-com:office:word" xmlns:wp14="http://schemas.microsoft.com/office/word/2010/wordprocessingDrawing" xmlns:v="urn:schemas-microsoft-com:vml" xmlns:o="urn:schemas-microsoft-com:office:office" xmlns:mc="http://schemas.openxmlformats.org/markup-compatibility/2006" xmlns:wpc="http://schemas.microsoft.com/office/word/2010/wordprocessingCanvas" xmlns="" val="0"/>
+                          <a14:useLocalDpi xmlns="" xmlns:wpc="http://schemas.microsoft.com/office/word/2010/wordprocessingCanvas" xmlns:mc="http://schemas.openxmlformats.org/markup-compatibility/2006" xmlns:o="urn:schemas-microsoft-com:office:office" xmlns:v="urn:schemas-microsoft-com:vml" xmlns:wp14="http://schemas.microsoft.com/office/word/2010/wordprocessingDrawing" xmlns:w10="urn:schemas-microsoft-com:office:word" xmlns:w="http://schemas.openxmlformats.org/wordprocessingml/2006/main" xmlns:w14="http://schemas.microsoft.com/office/word/2010/wordml" xmlns:wpg="http://schemas.microsoft.com/office/word/2010/wordprocessingGroup" xmlns:wpi="http://schemas.microsoft.com/office/word/2010/wordprocessingInk" xmlns:wps="http://schemas.microsoft.com/office/word/2010/wordprocessingShape" xmlns:a14="http://schemas.microsoft.com/office/drawing/2010/main" val="0"/>
                         </a:ext>
                       </a:extLst>
                     </a:blip>
@@ -34916,7 +34924,7 @@
                     <a:blip r:embed="rId33" cstate="print">
                       <a:extLst>
                         <a:ext uri="{28A0092B-C50C-407E-A947-70E740481C1C}">
-                          <a14:useLocalDpi xmlns:a14="http://schemas.microsoft.com/office/drawing/2010/main" xmlns:wps="http://schemas.microsoft.com/office/word/2010/wordprocessingShape" xmlns:wpi="http://schemas.microsoft.com/office/word/2010/wordprocessingInk" xmlns:wpg="http://schemas.microsoft.com/office/word/2010/wordprocessingGroup" xmlns:w14="http://schemas.microsoft.com/office/word/2010/wordml" xmlns:w="http://schemas.openxmlformats.org/wordprocessingml/2006/main" xmlns:w10="urn:schemas-microsoft-com:office:word" xmlns:wp14="http://schemas.microsoft.com/office/word/2010/wordprocessingDrawing" xmlns:v="urn:schemas-microsoft-com:vml" xmlns:o="urn:schemas-microsoft-com:office:office" xmlns:mc="http://schemas.openxmlformats.org/markup-compatibility/2006" xmlns:wpc="http://schemas.microsoft.com/office/word/2010/wordprocessingCanvas" xmlns="" val="0"/>
+                          <a14:useLocalDpi xmlns="" xmlns:wpc="http://schemas.microsoft.com/office/word/2010/wordprocessingCanvas" xmlns:mc="http://schemas.openxmlformats.org/markup-compatibility/2006" xmlns:o="urn:schemas-microsoft-com:office:office" xmlns:v="urn:schemas-microsoft-com:vml" xmlns:wp14="http://schemas.microsoft.com/office/word/2010/wordprocessingDrawing" xmlns:w10="urn:schemas-microsoft-com:office:word" xmlns:w="http://schemas.openxmlformats.org/wordprocessingml/2006/main" xmlns:w14="http://schemas.microsoft.com/office/word/2010/wordml" xmlns:wpg="http://schemas.microsoft.com/office/word/2010/wordprocessingGroup" xmlns:wpi="http://schemas.microsoft.com/office/word/2010/wordprocessingInk" xmlns:wps="http://schemas.microsoft.com/office/word/2010/wordprocessingShape" xmlns:a14="http://schemas.microsoft.com/office/drawing/2010/main" val="0"/>
                         </a:ext>
                       </a:extLst>
                     </a:blip>
@@ -45331,7 +45339,7 @@
 </file>
 
 <file path=customXml/itemProps1.xml><?xml version="1.0" encoding="utf-8"?>
-<ds:datastoreItem xmlns:ds="http://schemas.openxmlformats.org/officeDocument/2006/customXml" ds:itemID="{02D369B4-8678-430B-9A04-BB143A9C93D4}">
+<ds:datastoreItem xmlns:ds="http://schemas.openxmlformats.org/officeDocument/2006/customXml" ds:itemID="{C384C761-71A7-41C0-8FEF-076AB26365F7}">
   <ds:schemaRefs>
     <ds:schemaRef ds:uri="http://schemas.openxmlformats.org/officeDocument/2006/bibliography"/>
   </ds:schemaRefs>

</xml_diff>